<commit_message>
final update for GIT
</commit_message>
<xml_diff>
--- a/VCS-GIT.docx
+++ b/VCS-GIT.docx
@@ -808,26 +808,26 @@
     </w:p>
     <w:p>
       <w:r>
+        <w:t>Latest version on commit area is referred as HEAD</w:t>
+      </w:r>
+    </w:p>
+    <w:p>
+      <w:r>
+        <w:t>#git diff HEAD newfile</w:t>
+      </w:r>
+      <w:r>
+        <w:t xml:space="preserve"> </w:t>
+      </w:r>
+      <w:r>
+        <w:sym w:font="Wingdings" w:char="F0E0"/>
+      </w:r>
+      <w:r>
+        <w:t xml:space="preserve"> compare file between local and commit area (if head is not provided it is from staging area)</w:t>
+      </w:r>
+    </w:p>
+    <w:p>
+      <w:r>
         <w:t>#git commit –m ‘modified to check git’</w:t>
-      </w:r>
-    </w:p>
-    <w:p>
-      <w:r>
-        <w:t>Latest version on commit area is referred as HEAD</w:t>
-      </w:r>
-    </w:p>
-    <w:p>
-      <w:r>
-        <w:t>#git diff HEAD newfile</w:t>
-      </w:r>
-      <w:r>
-        <w:t xml:space="preserve"> </w:t>
-      </w:r>
-      <w:r>
-        <w:sym w:font="Wingdings" w:char="F0E0"/>
-      </w:r>
-      <w:r>
-        <w:t xml:space="preserve"> compare file between local and commit area (if head is not provided it is from staging area)</w:t>
       </w:r>
     </w:p>
     <w:p>
@@ -917,19 +917,522 @@
       <w:r>
         <w:t xml:space="preserve"> command</w:t>
       </w:r>
+      <w:r>
+        <w:t xml:space="preserve"> or man git config</w:t>
+      </w:r>
+      <w:r>
+        <w:t xml:space="preserve"> </w:t>
+      </w:r>
+      <w:r>
+        <w:sym w:font="Wingdings" w:char="F0E0"/>
+      </w:r>
+      <w:r>
+        <w:t xml:space="preserve"> to use help commands</w:t>
+      </w:r>
+    </w:p>
+    <w:p/>
+    <w:p>
+      <w:pPr>
+        <w:pStyle w:val="ListParagraph"/>
+        <w:numPr>
+          <w:ilvl w:val="0"/>
+          <w:numId w:val="7"/>
+        </w:numPr>
+      </w:pPr>
+      <w:r>
+        <w:t>GIT uses client and server technology</w:t>
+      </w:r>
+    </w:p>
+    <w:p>
+      <w:pPr>
+        <w:pStyle w:val="ListParagraph"/>
+        <w:numPr>
+          <w:ilvl w:val="0"/>
+          <w:numId w:val="7"/>
+        </w:numPr>
+      </w:pPr>
+      <w:r>
+        <w:t>The workstation or machine on  which we install GIT is called as client</w:t>
+      </w:r>
+    </w:p>
+    <w:p>
+      <w:pPr>
+        <w:pStyle w:val="ListParagraph"/>
+        <w:numPr>
+          <w:ilvl w:val="0"/>
+          <w:numId w:val="7"/>
+        </w:numPr>
+      </w:pPr>
+      <w:r>
+        <w:t>On which we have installed GIT HUB or GIT LAB is called Server</w:t>
+      </w:r>
+    </w:p>
+    <w:p>
+      <w:pPr>
+        <w:pStyle w:val="ListParagraph"/>
+        <w:numPr>
+          <w:ilvl w:val="0"/>
+          <w:numId w:val="7"/>
+        </w:numPr>
+      </w:pPr>
+      <w:r>
+        <w:t>If we don’t want to install GIT HUB or GIT LAB it is available as SAAS (Software as a service here storage is available as software)</w:t>
+      </w:r>
+    </w:p>
+    <w:p>
+      <w:pPr>
+        <w:pStyle w:val="ListParagraph"/>
+      </w:pPr>
+      <w:r>
+        <w:t>They are</w:t>
+      </w:r>
+    </w:p>
+    <w:p>
+      <w:pPr>
+        <w:pStyle w:val="ListParagraph"/>
+        <w:numPr>
+          <w:ilvl w:val="0"/>
+          <w:numId w:val="8"/>
+        </w:numPr>
+      </w:pPr>
+      <w:r>
+        <w:t>GIT HUB</w:t>
+      </w:r>
+      <w:r>
+        <w:t xml:space="preserve"> </w:t>
+      </w:r>
+      <w:r>
+        <w:sym w:font="Wingdings" w:char="F0E0"/>
+      </w:r>
+      <w:r>
+        <w:t xml:space="preserve"> it is free and unlimited storage visible to the public, do not keep any sensitive date</w:t>
+      </w:r>
+    </w:p>
+    <w:p>
+      <w:pPr>
+        <w:pStyle w:val="ListParagraph"/>
+        <w:numPr>
+          <w:ilvl w:val="0"/>
+          <w:numId w:val="8"/>
+        </w:numPr>
+      </w:pPr>
+      <w:r>
+        <w:t>Bit Bucket</w:t>
+      </w:r>
+      <w:r>
+        <w:t xml:space="preserve"> </w:t>
+      </w:r>
+    </w:p>
+    <w:p>
+      <w:pPr>
+        <w:pStyle w:val="ListParagraph"/>
+        <w:numPr>
+          <w:ilvl w:val="0"/>
+          <w:numId w:val="8"/>
+        </w:numPr>
+      </w:pPr>
+      <w:r>
+        <w:t>GitLab</w:t>
+      </w:r>
+    </w:p>
+    <w:p>
+      <w:pPr>
+        <w:pStyle w:val="ListParagraph"/>
+        <w:numPr>
+          <w:ilvl w:val="0"/>
+          <w:numId w:val="8"/>
+        </w:numPr>
+      </w:pPr>
+      <w:r>
+        <w:t>AWS Code commit</w:t>
+      </w:r>
+    </w:p>
+    <w:p>
+      <w:r>
+        <w:rPr>
+          <w:noProof/>
+          <w:lang w:eastAsia="en-GB"/>
+        </w:rPr>
+        <w:drawing>
+          <wp:inline distT="0" distB="0" distL="0" distR="0" wp14:anchorId="7F46A827" wp14:editId="20B6067E">
+            <wp:extent cx="3333750" cy="2356355"/>
+            <wp:effectExtent l="0" t="0" r="0" b="6350"/>
+            <wp:docPr id="4" name="Picture 4"/>
+            <wp:cNvGraphicFramePr>
+              <a:graphicFrameLocks xmlns:a="http://schemas.openxmlformats.org/drawingml/2006/main" noChangeAspect="1"/>
+            </wp:cNvGraphicFramePr>
+            <a:graphic xmlns:a="http://schemas.openxmlformats.org/drawingml/2006/main">
+              <a:graphicData uri="http://schemas.openxmlformats.org/drawingml/2006/picture">
+                <pic:pic xmlns:pic="http://schemas.openxmlformats.org/drawingml/2006/picture">
+                  <pic:nvPicPr>
+                    <pic:cNvPr id="1" name=""/>
+                    <pic:cNvPicPr/>
+                  </pic:nvPicPr>
+                  <pic:blipFill>
+                    <a:blip r:embed="rId9"/>
+                    <a:stretch>
+                      <a:fillRect/>
+                    </a:stretch>
+                  </pic:blipFill>
+                  <pic:spPr>
+                    <a:xfrm>
+                      <a:off x="0" y="0"/>
+                      <a:ext cx="3335649" cy="2357697"/>
+                    </a:xfrm>
+                    <a:prstGeom prst="rect">
+                      <a:avLst/>
+                    </a:prstGeom>
+                  </pic:spPr>
+                </pic:pic>
+              </a:graphicData>
+            </a:graphic>
+          </wp:inline>
+        </w:drawing>
+      </w:r>
+    </w:p>
+    <w:p/>
+    <w:p>
+      <w:r>
+        <w:t>Create account in github</w:t>
+      </w:r>
+    </w:p>
+    <w:p>
+      <w:r>
+        <w:t>Create new repo then it will prompt for new repo url and commands</w:t>
+      </w:r>
+    </w:p>
+    <w:p>
+      <w:r>
+        <w:t xml:space="preserve">#git remote add origin </w:t>
+      </w:r>
+      <w:hyperlink r:id="rId10" w:history="1">
+        <w:r>
+          <w:rPr>
+            <w:rStyle w:val="Hyperlink"/>
+          </w:rPr>
+          <w:t>https://gitxxxxxxxx.git</w:t>
+        </w:r>
+      </w:hyperlink>
+    </w:p>
+    <w:p>
+      <w:r>
+        <w:t>#git push –u origin master</w:t>
+      </w:r>
+    </w:p>
+    <w:p>
+      <w:r>
+        <w:t>At the top we can find commit to see how many commits are made and can download depending on our requirement.</w:t>
+      </w:r>
+    </w:p>
+    <w:p>
+      <w:r>
+        <w:t>To download any commit</w:t>
+      </w:r>
+    </w:p>
+    <w:p>
+      <w:r>
+        <w:t>Click at right side and select either clone or downloadzip.</w:t>
+      </w:r>
+    </w:p>
+    <w:p>
+      <w:r>
+        <w:lastRenderedPageBreak/>
+        <w:t>As it is public accessible use the below command to copy in any user account or scenario like you have joined a company where already members had old repo copy that to your machine and start working.</w:t>
+      </w:r>
+    </w:p>
+    <w:p>
+      <w:r>
+        <w:t>#git clone repo url (clone url)</w:t>
+      </w:r>
+    </w:p>
+    <w:p>
+      <w:r>
+        <w:t>It will not ask for any credentials as it is public accessible but to modify the contents of other repo we need permission provided by repo owner below are the steps for that</w:t>
+      </w:r>
+    </w:p>
+    <w:p>
+      <w:pPr>
+        <w:pStyle w:val="ListParagraph"/>
+        <w:numPr>
+          <w:ilvl w:val="0"/>
+          <w:numId w:val="9"/>
+        </w:numPr>
+      </w:pPr>
+      <w:r>
+        <w:t xml:space="preserve">Select settings </w:t>
+      </w:r>
+      <w:r>
+        <w:sym w:font="Wingdings" w:char="F0E0"/>
+      </w:r>
+      <w:r>
+        <w:t xml:space="preserve"> at left corner select Collaboration</w:t>
+      </w:r>
+      <w:r>
+        <w:sym w:font="Wingdings" w:char="F0E0"/>
+      </w:r>
+      <w:r>
+        <w:t xml:space="preserve"> in the centre of the screen we will add user account who wants the access.</w:t>
+      </w:r>
+    </w:p>
+    <w:p>
+      <w:pPr>
+        <w:ind w:left="360"/>
+      </w:pPr>
+      <w:r>
+        <w:t>Screenshot for the same</w:t>
+      </w:r>
+    </w:p>
+    <w:p>
+      <w:pPr>
+        <w:ind w:left="360"/>
+      </w:pPr>
+      <w:r>
+        <w:rPr>
+          <w:noProof/>
+          <w:lang w:eastAsia="en-GB"/>
+        </w:rPr>
+        <w:drawing>
+          <wp:inline distT="0" distB="0" distL="0" distR="0" wp14:anchorId="43E3C0C2" wp14:editId="14E55DFA">
+            <wp:extent cx="5731510" cy="2249805"/>
+            <wp:effectExtent l="0" t="0" r="2540" b="0"/>
+            <wp:docPr id="5" name="Picture 5"/>
+            <wp:cNvGraphicFramePr>
+              <a:graphicFrameLocks xmlns:a="http://schemas.openxmlformats.org/drawingml/2006/main" noChangeAspect="1"/>
+            </wp:cNvGraphicFramePr>
+            <a:graphic xmlns:a="http://schemas.openxmlformats.org/drawingml/2006/main">
+              <a:graphicData uri="http://schemas.openxmlformats.org/drawingml/2006/picture">
+                <pic:pic xmlns:pic="http://schemas.openxmlformats.org/drawingml/2006/picture">
+                  <pic:nvPicPr>
+                    <pic:cNvPr id="1" name=""/>
+                    <pic:cNvPicPr/>
+                  </pic:nvPicPr>
+                  <pic:blipFill>
+                    <a:blip r:embed="rId11"/>
+                    <a:stretch>
+                      <a:fillRect/>
+                    </a:stretch>
+                  </pic:blipFill>
+                  <pic:spPr>
+                    <a:xfrm>
+                      <a:off x="0" y="0"/>
+                      <a:ext cx="5731510" cy="2249805"/>
+                    </a:xfrm>
+                    <a:prstGeom prst="rect">
+                      <a:avLst/>
+                    </a:prstGeom>
+                  </pic:spPr>
+                </pic:pic>
+              </a:graphicData>
+            </a:graphic>
+          </wp:inline>
+        </w:drawing>
+      </w:r>
+    </w:p>
+    <w:p>
+      <w:r>
+        <w:t>g</w:t>
+      </w:r>
+      <w:r>
+        <w:t>it clone is used only when we are cloning for the 1</w:t>
+      </w:r>
+      <w:r>
+        <w:rPr>
+          <w:vertAlign w:val="superscript"/>
+        </w:rPr>
+        <w:t>st</w:t>
+      </w:r>
+      <w:r>
+        <w:t xml:space="preserve"> time</w:t>
+      </w:r>
+    </w:p>
+    <w:p>
+      <w:r>
+        <w:t>g</w:t>
+      </w:r>
+      <w:r>
+        <w:t>it push is to upload to server</w:t>
+      </w:r>
+    </w:p>
+    <w:p>
+      <w:r>
+        <w:t>g</w:t>
+      </w:r>
+      <w:r>
+        <w:t>it pull is to download from server</w:t>
+      </w:r>
+    </w:p>
+    <w:p>
+      <w:r>
+        <w:t>git push and git pull alone required internet connection remaining all can be done offline</w:t>
+      </w:r>
+    </w:p>
+    <w:p>
+      <w:r>
+        <w:t>Test case for Branches a screen shot</w:t>
+      </w:r>
+    </w:p>
+    <w:p>
+      <w:r>
+        <w:rPr>
+          <w:noProof/>
+          <w:lang w:eastAsia="en-GB"/>
+        </w:rPr>
+        <w:drawing>
+          <wp:inline distT="0" distB="0" distL="0" distR="0" wp14:anchorId="3579916E" wp14:editId="5697DFC9">
+            <wp:extent cx="2590800" cy="1837867"/>
+            <wp:effectExtent l="0" t="0" r="0" b="0"/>
+            <wp:docPr id="6" name="Picture 6"/>
+            <wp:cNvGraphicFramePr>
+              <a:graphicFrameLocks xmlns:a="http://schemas.openxmlformats.org/drawingml/2006/main" noChangeAspect="1"/>
+            </wp:cNvGraphicFramePr>
+            <a:graphic xmlns:a="http://schemas.openxmlformats.org/drawingml/2006/main">
+              <a:graphicData uri="http://schemas.openxmlformats.org/drawingml/2006/picture">
+                <pic:pic xmlns:pic="http://schemas.openxmlformats.org/drawingml/2006/picture">
+                  <pic:nvPicPr>
+                    <pic:cNvPr id="1" name=""/>
+                    <pic:cNvPicPr/>
+                  </pic:nvPicPr>
+                  <pic:blipFill>
+                    <a:blip r:embed="rId12"/>
+                    <a:stretch>
+                      <a:fillRect/>
+                    </a:stretch>
+                  </pic:blipFill>
+                  <pic:spPr>
+                    <a:xfrm>
+                      <a:off x="0" y="0"/>
+                      <a:ext cx="2597615" cy="1842701"/>
+                    </a:xfrm>
+                    <a:prstGeom prst="rect">
+                      <a:avLst/>
+                    </a:prstGeom>
+                  </pic:spPr>
+                </pic:pic>
+              </a:graphicData>
+            </a:graphic>
+          </wp:inline>
+        </w:drawing>
+      </w:r>
+    </w:p>
+    <w:p>
+      <w:r>
+        <w:tab/>
+      </w:r>
+    </w:p>
+    <w:p>
+      <w:pPr>
+        <w:rPr>
+          <w:b/>
+          <w:u w:val="single"/>
+        </w:rPr>
+      </w:pPr>
+      <w:r>
+        <w:tab/>
+      </w:r>
+      <w:r>
+        <w:tab/>
+      </w:r>
+      <w:r>
+        <w:rPr>
+          <w:b/>
+          <w:u w:val="single"/>
+        </w:rPr>
+        <w:t>BRANCHES:</w:t>
+      </w:r>
+    </w:p>
+    <w:p>
+      <w:r>
+        <w:t>Branches are used for testing or bug fixes once the code is ready we need to merge with the Main branch for release or for clients visibility</w:t>
+      </w:r>
+    </w:p>
+    <w:p>
+      <w:r>
+        <w:lastRenderedPageBreak/>
+        <w:t xml:space="preserve">#git status </w:t>
+      </w:r>
+      <w:r>
+        <w:sym w:font="Wingdings" w:char="F0E0"/>
+      </w:r>
+      <w:r>
+        <w:t xml:space="preserve"> will also show on which branch we are on</w:t>
+      </w:r>
+    </w:p>
+    <w:p>
+      <w:r>
+        <w:t>#git branch feature_login</w:t>
+      </w:r>
+    </w:p>
+    <w:p>
+      <w:r>
+        <w:t xml:space="preserve">#git branch –l </w:t>
+      </w:r>
+      <w:r>
+        <w:sym w:font="Wingdings" w:char="F0E0"/>
+      </w:r>
+      <w:r>
+        <w:t xml:space="preserve"> will list the branches, the one with * is the current branch</w:t>
+      </w:r>
+    </w:p>
+    <w:p>
+      <w:r>
+        <w:t xml:space="preserve">#git checkout feature_login </w:t>
+      </w:r>
+      <w:r>
+        <w:sym w:font="Wingdings" w:char="F0E0"/>
+      </w:r>
+      <w:r>
+        <w:t xml:space="preserve"> to change the branch</w:t>
+      </w:r>
+    </w:p>
+    <w:p>
+      <w:r>
+        <w:t xml:space="preserve">#git status </w:t>
+      </w:r>
+      <w:r>
+        <w:sym w:font="Wingdings" w:char="F0E0"/>
+      </w:r>
+      <w:r>
+        <w:t xml:space="preserve"> will show current branch</w:t>
+      </w:r>
+    </w:p>
+    <w:p>
+      <w:r>
+        <w:t xml:space="preserve">To Merge branch contents with Main branch or other branch switch to branch where we want to merge </w:t>
+      </w:r>
+    </w:p>
+    <w:p>
+      <w:r>
+        <w:t>Below is the example am merging from feature_login branch to Master branch</w:t>
+      </w:r>
+    </w:p>
+    <w:p>
+      <w:r>
+        <w:t>Switch to master branch</w:t>
+      </w:r>
+    </w:p>
+    <w:p>
+      <w:r>
+        <w:t>#git checkout master</w:t>
+      </w:r>
+    </w:p>
+    <w:p>
+      <w:r>
+        <w:t>#git merge feature_login</w:t>
+      </w:r>
+    </w:p>
+    <w:p>
+      <w:r>
+        <w:t>#git log</w:t>
+      </w:r>
+    </w:p>
+    <w:p>
+      <w:r>
+        <w:t>It is very important to check where we are before merging</w:t>
+      </w:r>
       <w:bookmarkStart w:id="0" w:name="_GoBack"/>
       <w:bookmarkEnd w:id="0"/>
       <w:r>
-        <w:t xml:space="preserve"> or man git config</w:t>
-      </w:r>
-      <w:r>
         <w:t xml:space="preserve"> </w:t>
-      </w:r>
-      <w:r>
-        <w:sym w:font="Wingdings" w:char="F0E0"/>
-      </w:r>
-      <w:r>
-        <w:t xml:space="preserve"> to use help commands</w:t>
       </w:r>
     </w:p>
     <w:p/>
@@ -953,6 +1456,231 @@
 <file path=word/numbering.xml><?xml version="1.0" encoding="utf-8"?>
 <w:numbering xmlns:wpc="http://schemas.microsoft.com/office/word/2010/wordprocessingCanvas" xmlns:mc="http://schemas.openxmlformats.org/markup-compatibility/2006" xmlns:o="urn:schemas-microsoft-com:office:office" xmlns:r="http://schemas.openxmlformats.org/officeDocument/2006/relationships" xmlns:m="http://schemas.openxmlformats.org/officeDocument/2006/math" xmlns:v="urn:schemas-microsoft-com:vml" xmlns:wp14="http://schemas.microsoft.com/office/word/2010/wordprocessingDrawing" xmlns:wp="http://schemas.openxmlformats.org/drawingml/2006/wordprocessingDrawing" xmlns:w10="urn:schemas-microsoft-com:office:word" xmlns:w="http://schemas.openxmlformats.org/wordprocessingml/2006/main" xmlns:w14="http://schemas.microsoft.com/office/word/2010/wordml" xmlns:w15="http://schemas.microsoft.com/office/word/2012/wordml" xmlns:wpg="http://schemas.microsoft.com/office/word/2010/wordprocessingGroup" xmlns:wpi="http://schemas.microsoft.com/office/word/2010/wordprocessingInk" xmlns:wne="http://schemas.microsoft.com/office/word/2006/wordml" xmlns:wps="http://schemas.microsoft.com/office/word/2010/wordprocessingShape" mc:Ignorable="w14 w15 wp14">
   <w:abstractNum w:abstractNumId="0" w15:restartNumberingAfterBreak="0">
+    <w:nsid w:val="08A719B1"/>
+    <w:multiLevelType w:val="hybridMultilevel"/>
+    <w:tmpl w:val="C10A28B8"/>
+    <w:lvl w:ilvl="0" w:tplc="08090001">
+      <w:start w:val="1"/>
+      <w:numFmt w:val="bullet"/>
+      <w:lvlText w:val=""/>
+      <w:lvlJc w:val="left"/>
+      <w:pPr>
+        <w:ind w:left="720" w:hanging="360"/>
+      </w:pPr>
+      <w:rPr>
+        <w:rFonts w:ascii="Symbol" w:hAnsi="Symbol" w:hint="default"/>
+      </w:rPr>
+    </w:lvl>
+    <w:lvl w:ilvl="1" w:tplc="08090003" w:tentative="1">
+      <w:start w:val="1"/>
+      <w:numFmt w:val="bullet"/>
+      <w:lvlText w:val="o"/>
+      <w:lvlJc w:val="left"/>
+      <w:pPr>
+        <w:ind w:left="1440" w:hanging="360"/>
+      </w:pPr>
+      <w:rPr>
+        <w:rFonts w:ascii="Courier New" w:hAnsi="Courier New" w:cs="Courier New" w:hint="default"/>
+      </w:rPr>
+    </w:lvl>
+    <w:lvl w:ilvl="2" w:tplc="08090005" w:tentative="1">
+      <w:start w:val="1"/>
+      <w:numFmt w:val="bullet"/>
+      <w:lvlText w:val=""/>
+      <w:lvlJc w:val="left"/>
+      <w:pPr>
+        <w:ind w:left="2160" w:hanging="360"/>
+      </w:pPr>
+      <w:rPr>
+        <w:rFonts w:ascii="Wingdings" w:hAnsi="Wingdings" w:hint="default"/>
+      </w:rPr>
+    </w:lvl>
+    <w:lvl w:ilvl="3" w:tplc="08090001" w:tentative="1">
+      <w:start w:val="1"/>
+      <w:numFmt w:val="bullet"/>
+      <w:lvlText w:val=""/>
+      <w:lvlJc w:val="left"/>
+      <w:pPr>
+        <w:ind w:left="2880" w:hanging="360"/>
+      </w:pPr>
+      <w:rPr>
+        <w:rFonts w:ascii="Symbol" w:hAnsi="Symbol" w:hint="default"/>
+      </w:rPr>
+    </w:lvl>
+    <w:lvl w:ilvl="4" w:tplc="08090003" w:tentative="1">
+      <w:start w:val="1"/>
+      <w:numFmt w:val="bullet"/>
+      <w:lvlText w:val="o"/>
+      <w:lvlJc w:val="left"/>
+      <w:pPr>
+        <w:ind w:left="3600" w:hanging="360"/>
+      </w:pPr>
+      <w:rPr>
+        <w:rFonts w:ascii="Courier New" w:hAnsi="Courier New" w:cs="Courier New" w:hint="default"/>
+      </w:rPr>
+    </w:lvl>
+    <w:lvl w:ilvl="5" w:tplc="08090005" w:tentative="1">
+      <w:start w:val="1"/>
+      <w:numFmt w:val="bullet"/>
+      <w:lvlText w:val=""/>
+      <w:lvlJc w:val="left"/>
+      <w:pPr>
+        <w:ind w:left="4320" w:hanging="360"/>
+      </w:pPr>
+      <w:rPr>
+        <w:rFonts w:ascii="Wingdings" w:hAnsi="Wingdings" w:hint="default"/>
+      </w:rPr>
+    </w:lvl>
+    <w:lvl w:ilvl="6" w:tplc="08090001" w:tentative="1">
+      <w:start w:val="1"/>
+      <w:numFmt w:val="bullet"/>
+      <w:lvlText w:val=""/>
+      <w:lvlJc w:val="left"/>
+      <w:pPr>
+        <w:ind w:left="5040" w:hanging="360"/>
+      </w:pPr>
+      <w:rPr>
+        <w:rFonts w:ascii="Symbol" w:hAnsi="Symbol" w:hint="default"/>
+      </w:rPr>
+    </w:lvl>
+    <w:lvl w:ilvl="7" w:tplc="08090003" w:tentative="1">
+      <w:start w:val="1"/>
+      <w:numFmt w:val="bullet"/>
+      <w:lvlText w:val="o"/>
+      <w:lvlJc w:val="left"/>
+      <w:pPr>
+        <w:ind w:left="5760" w:hanging="360"/>
+      </w:pPr>
+      <w:rPr>
+        <w:rFonts w:ascii="Courier New" w:hAnsi="Courier New" w:cs="Courier New" w:hint="default"/>
+      </w:rPr>
+    </w:lvl>
+    <w:lvl w:ilvl="8" w:tplc="08090005" w:tentative="1">
+      <w:start w:val="1"/>
+      <w:numFmt w:val="bullet"/>
+      <w:lvlText w:val=""/>
+      <w:lvlJc w:val="left"/>
+      <w:pPr>
+        <w:ind w:left="6480" w:hanging="360"/>
+      </w:pPr>
+      <w:rPr>
+        <w:rFonts w:ascii="Wingdings" w:hAnsi="Wingdings" w:hint="default"/>
+      </w:rPr>
+    </w:lvl>
+  </w:abstractNum>
+  <w:abstractNum w:abstractNumId="1" w15:restartNumberingAfterBreak="0">
+    <w:nsid w:val="1659116A"/>
+    <w:multiLevelType w:val="hybridMultilevel"/>
+    <w:tmpl w:val="6CCA1606"/>
+    <w:lvl w:ilvl="0" w:tplc="4CA601AC">
+      <w:numFmt w:val="bullet"/>
+      <w:lvlText w:val=""/>
+      <w:lvlJc w:val="left"/>
+      <w:pPr>
+        <w:ind w:left="720" w:hanging="360"/>
+      </w:pPr>
+      <w:rPr>
+        <w:rFonts w:ascii="Wingdings" w:eastAsiaTheme="minorHAnsi" w:hAnsi="Wingdings" w:cstheme="minorBidi" w:hint="default"/>
+      </w:rPr>
+    </w:lvl>
+    <w:lvl w:ilvl="1" w:tplc="08090003" w:tentative="1">
+      <w:start w:val="1"/>
+      <w:numFmt w:val="bullet"/>
+      <w:lvlText w:val="o"/>
+      <w:lvlJc w:val="left"/>
+      <w:pPr>
+        <w:ind w:left="1440" w:hanging="360"/>
+      </w:pPr>
+      <w:rPr>
+        <w:rFonts w:ascii="Courier New" w:hAnsi="Courier New" w:cs="Courier New" w:hint="default"/>
+      </w:rPr>
+    </w:lvl>
+    <w:lvl w:ilvl="2" w:tplc="08090005" w:tentative="1">
+      <w:start w:val="1"/>
+      <w:numFmt w:val="bullet"/>
+      <w:lvlText w:val=""/>
+      <w:lvlJc w:val="left"/>
+      <w:pPr>
+        <w:ind w:left="2160" w:hanging="360"/>
+      </w:pPr>
+      <w:rPr>
+        <w:rFonts w:ascii="Wingdings" w:hAnsi="Wingdings" w:hint="default"/>
+      </w:rPr>
+    </w:lvl>
+    <w:lvl w:ilvl="3" w:tplc="08090001" w:tentative="1">
+      <w:start w:val="1"/>
+      <w:numFmt w:val="bullet"/>
+      <w:lvlText w:val=""/>
+      <w:lvlJc w:val="left"/>
+      <w:pPr>
+        <w:ind w:left="2880" w:hanging="360"/>
+      </w:pPr>
+      <w:rPr>
+        <w:rFonts w:ascii="Symbol" w:hAnsi="Symbol" w:hint="default"/>
+      </w:rPr>
+    </w:lvl>
+    <w:lvl w:ilvl="4" w:tplc="08090003" w:tentative="1">
+      <w:start w:val="1"/>
+      <w:numFmt w:val="bullet"/>
+      <w:lvlText w:val="o"/>
+      <w:lvlJc w:val="left"/>
+      <w:pPr>
+        <w:ind w:left="3600" w:hanging="360"/>
+      </w:pPr>
+      <w:rPr>
+        <w:rFonts w:ascii="Courier New" w:hAnsi="Courier New" w:cs="Courier New" w:hint="default"/>
+      </w:rPr>
+    </w:lvl>
+    <w:lvl w:ilvl="5" w:tplc="08090005" w:tentative="1">
+      <w:start w:val="1"/>
+      <w:numFmt w:val="bullet"/>
+      <w:lvlText w:val=""/>
+      <w:lvlJc w:val="left"/>
+      <w:pPr>
+        <w:ind w:left="4320" w:hanging="360"/>
+      </w:pPr>
+      <w:rPr>
+        <w:rFonts w:ascii="Wingdings" w:hAnsi="Wingdings" w:hint="default"/>
+      </w:rPr>
+    </w:lvl>
+    <w:lvl w:ilvl="6" w:tplc="08090001" w:tentative="1">
+      <w:start w:val="1"/>
+      <w:numFmt w:val="bullet"/>
+      <w:lvlText w:val=""/>
+      <w:lvlJc w:val="left"/>
+      <w:pPr>
+        <w:ind w:left="5040" w:hanging="360"/>
+      </w:pPr>
+      <w:rPr>
+        <w:rFonts w:ascii="Symbol" w:hAnsi="Symbol" w:hint="default"/>
+      </w:rPr>
+    </w:lvl>
+    <w:lvl w:ilvl="7" w:tplc="08090003" w:tentative="1">
+      <w:start w:val="1"/>
+      <w:numFmt w:val="bullet"/>
+      <w:lvlText w:val="o"/>
+      <w:lvlJc w:val="left"/>
+      <w:pPr>
+        <w:ind w:left="5760" w:hanging="360"/>
+      </w:pPr>
+      <w:rPr>
+        <w:rFonts w:ascii="Courier New" w:hAnsi="Courier New" w:cs="Courier New" w:hint="default"/>
+      </w:rPr>
+    </w:lvl>
+    <w:lvl w:ilvl="8" w:tplc="08090005" w:tentative="1">
+      <w:start w:val="1"/>
+      <w:numFmt w:val="bullet"/>
+      <w:lvlText w:val=""/>
+      <w:lvlJc w:val="left"/>
+      <w:pPr>
+        <w:ind w:left="6480" w:hanging="360"/>
+      </w:pPr>
+      <w:rPr>
+        <w:rFonts w:ascii="Wingdings" w:hAnsi="Wingdings" w:hint="default"/>
+      </w:rPr>
+    </w:lvl>
+  </w:abstractNum>
+  <w:abstractNum w:abstractNumId="2" w15:restartNumberingAfterBreak="0">
     <w:nsid w:val="35B77E80"/>
     <w:multiLevelType w:val="hybridMultilevel"/>
     <w:tmpl w:val="99BC6118"/>
@@ -1065,7 +1793,7 @@
       </w:rPr>
     </w:lvl>
   </w:abstractNum>
-  <w:abstractNum w:abstractNumId="1" w15:restartNumberingAfterBreak="0">
+  <w:abstractNum w:abstractNumId="3" w15:restartNumberingAfterBreak="0">
     <w:nsid w:val="3C0972A4"/>
     <w:multiLevelType w:val="hybridMultilevel"/>
     <w:tmpl w:val="31F61F02"/>
@@ -1154,7 +1882,120 @@
       </w:pPr>
     </w:lvl>
   </w:abstractNum>
-  <w:abstractNum w:abstractNumId="2" w15:restartNumberingAfterBreak="0">
+  <w:abstractNum w:abstractNumId="4" w15:restartNumberingAfterBreak="0">
+    <w:nsid w:val="58737D6B"/>
+    <w:multiLevelType w:val="hybridMultilevel"/>
+    <w:tmpl w:val="8E327DFE"/>
+    <w:lvl w:ilvl="0" w:tplc="08090001">
+      <w:start w:val="1"/>
+      <w:numFmt w:val="bullet"/>
+      <w:lvlText w:val=""/>
+      <w:lvlJc w:val="left"/>
+      <w:pPr>
+        <w:ind w:left="720" w:hanging="360"/>
+      </w:pPr>
+      <w:rPr>
+        <w:rFonts w:ascii="Symbol" w:hAnsi="Symbol" w:hint="default"/>
+      </w:rPr>
+    </w:lvl>
+    <w:lvl w:ilvl="1" w:tplc="08090003" w:tentative="1">
+      <w:start w:val="1"/>
+      <w:numFmt w:val="bullet"/>
+      <w:lvlText w:val="o"/>
+      <w:lvlJc w:val="left"/>
+      <w:pPr>
+        <w:ind w:left="1440" w:hanging="360"/>
+      </w:pPr>
+      <w:rPr>
+        <w:rFonts w:ascii="Courier New" w:hAnsi="Courier New" w:cs="Courier New" w:hint="default"/>
+      </w:rPr>
+    </w:lvl>
+    <w:lvl w:ilvl="2" w:tplc="08090005" w:tentative="1">
+      <w:start w:val="1"/>
+      <w:numFmt w:val="bullet"/>
+      <w:lvlText w:val=""/>
+      <w:lvlJc w:val="left"/>
+      <w:pPr>
+        <w:ind w:left="2160" w:hanging="360"/>
+      </w:pPr>
+      <w:rPr>
+        <w:rFonts w:ascii="Wingdings" w:hAnsi="Wingdings" w:hint="default"/>
+      </w:rPr>
+    </w:lvl>
+    <w:lvl w:ilvl="3" w:tplc="08090001" w:tentative="1">
+      <w:start w:val="1"/>
+      <w:numFmt w:val="bullet"/>
+      <w:lvlText w:val=""/>
+      <w:lvlJc w:val="left"/>
+      <w:pPr>
+        <w:ind w:left="2880" w:hanging="360"/>
+      </w:pPr>
+      <w:rPr>
+        <w:rFonts w:ascii="Symbol" w:hAnsi="Symbol" w:hint="default"/>
+      </w:rPr>
+    </w:lvl>
+    <w:lvl w:ilvl="4" w:tplc="08090003" w:tentative="1">
+      <w:start w:val="1"/>
+      <w:numFmt w:val="bullet"/>
+      <w:lvlText w:val="o"/>
+      <w:lvlJc w:val="left"/>
+      <w:pPr>
+        <w:ind w:left="3600" w:hanging="360"/>
+      </w:pPr>
+      <w:rPr>
+        <w:rFonts w:ascii="Courier New" w:hAnsi="Courier New" w:cs="Courier New" w:hint="default"/>
+      </w:rPr>
+    </w:lvl>
+    <w:lvl w:ilvl="5" w:tplc="08090005" w:tentative="1">
+      <w:start w:val="1"/>
+      <w:numFmt w:val="bullet"/>
+      <w:lvlText w:val=""/>
+      <w:lvlJc w:val="left"/>
+      <w:pPr>
+        <w:ind w:left="4320" w:hanging="360"/>
+      </w:pPr>
+      <w:rPr>
+        <w:rFonts w:ascii="Wingdings" w:hAnsi="Wingdings" w:hint="default"/>
+      </w:rPr>
+    </w:lvl>
+    <w:lvl w:ilvl="6" w:tplc="08090001" w:tentative="1">
+      <w:start w:val="1"/>
+      <w:numFmt w:val="bullet"/>
+      <w:lvlText w:val=""/>
+      <w:lvlJc w:val="left"/>
+      <w:pPr>
+        <w:ind w:left="5040" w:hanging="360"/>
+      </w:pPr>
+      <w:rPr>
+        <w:rFonts w:ascii="Symbol" w:hAnsi="Symbol" w:hint="default"/>
+      </w:rPr>
+    </w:lvl>
+    <w:lvl w:ilvl="7" w:tplc="08090003" w:tentative="1">
+      <w:start w:val="1"/>
+      <w:numFmt w:val="bullet"/>
+      <w:lvlText w:val="o"/>
+      <w:lvlJc w:val="left"/>
+      <w:pPr>
+        <w:ind w:left="5760" w:hanging="360"/>
+      </w:pPr>
+      <w:rPr>
+        <w:rFonts w:ascii="Courier New" w:hAnsi="Courier New" w:cs="Courier New" w:hint="default"/>
+      </w:rPr>
+    </w:lvl>
+    <w:lvl w:ilvl="8" w:tplc="08090005" w:tentative="1">
+      <w:start w:val="1"/>
+      <w:numFmt w:val="bullet"/>
+      <w:lvlText w:val=""/>
+      <w:lvlJc w:val="left"/>
+      <w:pPr>
+        <w:ind w:left="6480" w:hanging="360"/>
+      </w:pPr>
+      <w:rPr>
+        <w:rFonts w:ascii="Wingdings" w:hAnsi="Wingdings" w:hint="default"/>
+      </w:rPr>
+    </w:lvl>
+  </w:abstractNum>
+  <w:abstractNum w:abstractNumId="5" w15:restartNumberingAfterBreak="0">
     <w:nsid w:val="682346D4"/>
     <w:multiLevelType w:val="hybridMultilevel"/>
     <w:tmpl w:val="FE34BCFC"/>
@@ -1267,7 +2108,93 @@
       </w:rPr>
     </w:lvl>
   </w:abstractNum>
-  <w:abstractNum w:abstractNumId="3" w15:restartNumberingAfterBreak="0">
+  <w:abstractNum w:abstractNumId="6" w15:restartNumberingAfterBreak="0">
+    <w:nsid w:val="75B565FF"/>
+    <w:multiLevelType w:val="hybridMultilevel"/>
+    <w:tmpl w:val="5E6A9F44"/>
+    <w:lvl w:ilvl="0" w:tplc="0809000F">
+      <w:start w:val="1"/>
+      <w:numFmt w:val="decimal"/>
+      <w:lvlText w:val="%1."/>
+      <w:lvlJc w:val="left"/>
+      <w:pPr>
+        <w:ind w:left="1440" w:hanging="360"/>
+      </w:pPr>
+    </w:lvl>
+    <w:lvl w:ilvl="1" w:tplc="08090019" w:tentative="1">
+      <w:start w:val="1"/>
+      <w:numFmt w:val="lowerLetter"/>
+      <w:lvlText w:val="%2."/>
+      <w:lvlJc w:val="left"/>
+      <w:pPr>
+        <w:ind w:left="2160" w:hanging="360"/>
+      </w:pPr>
+    </w:lvl>
+    <w:lvl w:ilvl="2" w:tplc="0809001B" w:tentative="1">
+      <w:start w:val="1"/>
+      <w:numFmt w:val="lowerRoman"/>
+      <w:lvlText w:val="%3."/>
+      <w:lvlJc w:val="right"/>
+      <w:pPr>
+        <w:ind w:left="2880" w:hanging="180"/>
+      </w:pPr>
+    </w:lvl>
+    <w:lvl w:ilvl="3" w:tplc="0809000F" w:tentative="1">
+      <w:start w:val="1"/>
+      <w:numFmt w:val="decimal"/>
+      <w:lvlText w:val="%4."/>
+      <w:lvlJc w:val="left"/>
+      <w:pPr>
+        <w:ind w:left="3600" w:hanging="360"/>
+      </w:pPr>
+    </w:lvl>
+    <w:lvl w:ilvl="4" w:tplc="08090019" w:tentative="1">
+      <w:start w:val="1"/>
+      <w:numFmt w:val="lowerLetter"/>
+      <w:lvlText w:val="%5."/>
+      <w:lvlJc w:val="left"/>
+      <w:pPr>
+        <w:ind w:left="4320" w:hanging="360"/>
+      </w:pPr>
+    </w:lvl>
+    <w:lvl w:ilvl="5" w:tplc="0809001B" w:tentative="1">
+      <w:start w:val="1"/>
+      <w:numFmt w:val="lowerRoman"/>
+      <w:lvlText w:val="%6."/>
+      <w:lvlJc w:val="right"/>
+      <w:pPr>
+        <w:ind w:left="5040" w:hanging="180"/>
+      </w:pPr>
+    </w:lvl>
+    <w:lvl w:ilvl="6" w:tplc="0809000F" w:tentative="1">
+      <w:start w:val="1"/>
+      <w:numFmt w:val="decimal"/>
+      <w:lvlText w:val="%7."/>
+      <w:lvlJc w:val="left"/>
+      <w:pPr>
+        <w:ind w:left="5760" w:hanging="360"/>
+      </w:pPr>
+    </w:lvl>
+    <w:lvl w:ilvl="7" w:tplc="08090019" w:tentative="1">
+      <w:start w:val="1"/>
+      <w:numFmt w:val="lowerLetter"/>
+      <w:lvlText w:val="%8."/>
+      <w:lvlJc w:val="left"/>
+      <w:pPr>
+        <w:ind w:left="6480" w:hanging="360"/>
+      </w:pPr>
+    </w:lvl>
+    <w:lvl w:ilvl="8" w:tplc="0809001B" w:tentative="1">
+      <w:start w:val="1"/>
+      <w:numFmt w:val="lowerRoman"/>
+      <w:lvlText w:val="%9."/>
+      <w:lvlJc w:val="right"/>
+      <w:pPr>
+        <w:ind w:left="7200" w:hanging="180"/>
+      </w:pPr>
+    </w:lvl>
+  </w:abstractNum>
+  <w:abstractNum w:abstractNumId="7" w15:restartNumberingAfterBreak="0">
     <w:nsid w:val="7A8F09BE"/>
     <w:multiLevelType w:val="hybridMultilevel"/>
     <w:tmpl w:val="DF58BC6A"/>
@@ -1380,7 +2307,7 @@
       </w:rPr>
     </w:lvl>
   </w:abstractNum>
-  <w:abstractNum w:abstractNumId="4" w15:restartNumberingAfterBreak="0">
+  <w:abstractNum w:abstractNumId="8" w15:restartNumberingAfterBreak="0">
     <w:nsid w:val="7FC8696A"/>
     <w:multiLevelType w:val="hybridMultilevel"/>
     <w:tmpl w:val="C9FA06A6"/>
@@ -1494,19 +2421,31 @@
     </w:lvl>
   </w:abstractNum>
   <w:num w:numId="1">
-    <w:abstractNumId w:val="1"/>
+    <w:abstractNumId w:val="3"/>
   </w:num>
   <w:num w:numId="2">
+    <w:abstractNumId w:val="5"/>
+  </w:num>
+  <w:num w:numId="3">
+    <w:abstractNumId w:val="7"/>
+  </w:num>
+  <w:num w:numId="4">
     <w:abstractNumId w:val="2"/>
   </w:num>
-  <w:num w:numId="3">
-    <w:abstractNumId w:val="3"/>
+  <w:num w:numId="5">
+    <w:abstractNumId w:val="8"/>
   </w:num>
-  <w:num w:numId="4">
+  <w:num w:numId="6">
     <w:abstractNumId w:val="0"/>
   </w:num>
-  <w:num w:numId="5">
+  <w:num w:numId="7">
     <w:abstractNumId w:val="4"/>
+  </w:num>
+  <w:num w:numId="8">
+    <w:abstractNumId w:val="6"/>
+  </w:num>
+  <w:num w:numId="9">
+    <w:abstractNumId w:val="1"/>
   </w:num>
 </w:numbering>
 </file>

</xml_diff>